<commit_message>
Update the release notes for next releases.
</commit_message>
<xml_diff>
--- a/source/release_notes.docx
+++ b/source/release_notes.docx
@@ -53,7 +53,7 @@
                     </pic:cNvPicPr>
                   </pic:nvPicPr>
                   <pic:blipFill>
-                    <a:blip r:embed="rId5" cstate="print"/>
+                    <a:blip r:embed="rId6" cstate="print"/>
                     <a:stretch>
                       <a:fillRect/>
                     </a:stretch>
@@ -129,17 +129,68 @@
         <w:fldChar w:fldCharType="begin"/>
       </w:r>
       <w:r>
-        <w:instrText>TOC \o "1-1" \n 1-9</w:instrText>
+        <w:instrText xml:space="preserve"> TOC \o "1-1" \h \z </w:instrText>
       </w:r>
       <w:r>
         <w:fldChar w:fldCharType="separate"/>
       </w:r>
-      <w:r>
-        <w:rPr>
-          <w:noProof/>
-        </w:rPr>
-        <w:t>r3.6.1</w:t>
-      </w:r>
+      <w:hyperlink w:anchor="_Toc511654276" w:history="1">
+        <w:r>
+          <w:rPr>
+            <w:rStyle w:val="Hyperlink"/>
+            <w:noProof/>
+          </w:rPr>
+          <w:t>r3.6.1</w:t>
+        </w:r>
+        <w:r>
+          <w:rPr>
+            <w:noProof/>
+            <w:webHidden/>
+          </w:rPr>
+          <w:tab/>
+        </w:r>
+        <w:r>
+          <w:rPr>
+            <w:noProof/>
+            <w:webHidden/>
+          </w:rPr>
+          <w:fldChar w:fldCharType="begin"/>
+        </w:r>
+        <w:r>
+          <w:rPr>
+            <w:noProof/>
+            <w:webHidden/>
+          </w:rPr>
+          <w:instrText xml:space="preserve"> PAGEREF _Toc511654276 \h </w:instrText>
+        </w:r>
+        <w:r>
+          <w:rPr>
+            <w:noProof/>
+            <w:webHidden/>
+          </w:rPr>
+        </w:r>
+        <w:r>
+          <w:rPr>
+            <w:noProof/>
+            <w:webHidden/>
+          </w:rPr>
+          <w:fldChar w:fldCharType="separate"/>
+        </w:r>
+        <w:r>
+          <w:rPr>
+            <w:noProof/>
+            <w:webHidden/>
+          </w:rPr>
+          <w:t>1</w:t>
+        </w:r>
+        <w:r>
+          <w:rPr>
+            <w:noProof/>
+            <w:webHidden/>
+          </w:rPr>
+          <w:fldChar w:fldCharType="end"/>
+        </w:r>
+      </w:hyperlink>
     </w:p>
     <w:p>
       <w:pPr>
@@ -155,12 +206,63 @@
           <w:lang w:val="en-AU" w:eastAsia="en-AU" w:bidi="ar-SA"/>
         </w:rPr>
       </w:pPr>
-      <w:r>
-        <w:rPr>
-          <w:noProof/>
-        </w:rPr>
-        <w:t>r3.5.3</w:t>
-      </w:r>
+      <w:hyperlink w:anchor="_Toc511654277" w:history="1">
+        <w:r>
+          <w:rPr>
+            <w:rStyle w:val="Hyperlink"/>
+            <w:noProof/>
+          </w:rPr>
+          <w:t>r3.5.3</w:t>
+        </w:r>
+        <w:r>
+          <w:rPr>
+            <w:noProof/>
+            <w:webHidden/>
+          </w:rPr>
+          <w:tab/>
+        </w:r>
+        <w:r>
+          <w:rPr>
+            <w:noProof/>
+            <w:webHidden/>
+          </w:rPr>
+          <w:fldChar w:fldCharType="begin"/>
+        </w:r>
+        <w:r>
+          <w:rPr>
+            <w:noProof/>
+            <w:webHidden/>
+          </w:rPr>
+          <w:instrText xml:space="preserve"> PAGEREF _Toc511654277 \h </w:instrText>
+        </w:r>
+        <w:r>
+          <w:rPr>
+            <w:noProof/>
+            <w:webHidden/>
+          </w:rPr>
+        </w:r>
+        <w:r>
+          <w:rPr>
+            <w:noProof/>
+            <w:webHidden/>
+          </w:rPr>
+          <w:fldChar w:fldCharType="separate"/>
+        </w:r>
+        <w:r>
+          <w:rPr>
+            <w:noProof/>
+            <w:webHidden/>
+          </w:rPr>
+          <w:t>1</w:t>
+        </w:r>
+        <w:r>
+          <w:rPr>
+            <w:noProof/>
+            <w:webHidden/>
+          </w:rPr>
+          <w:fldChar w:fldCharType="end"/>
+        </w:r>
+      </w:hyperlink>
     </w:p>
     <w:p>
       <w:pPr>
@@ -176,12 +278,63 @@
           <w:lang w:val="en-AU" w:eastAsia="en-AU" w:bidi="ar-SA"/>
         </w:rPr>
       </w:pPr>
-      <w:r>
-        <w:rPr>
-          <w:noProof/>
-        </w:rPr>
-        <w:t>r3.5.2</w:t>
-      </w:r>
+      <w:hyperlink w:anchor="_Toc511654278" w:history="1">
+        <w:r>
+          <w:rPr>
+            <w:rStyle w:val="Hyperlink"/>
+            <w:noProof/>
+          </w:rPr>
+          <w:t>r3.5.2</w:t>
+        </w:r>
+        <w:r>
+          <w:rPr>
+            <w:noProof/>
+            <w:webHidden/>
+          </w:rPr>
+          <w:tab/>
+        </w:r>
+        <w:r>
+          <w:rPr>
+            <w:noProof/>
+            <w:webHidden/>
+          </w:rPr>
+          <w:fldChar w:fldCharType="begin"/>
+        </w:r>
+        <w:r>
+          <w:rPr>
+            <w:noProof/>
+            <w:webHidden/>
+          </w:rPr>
+          <w:instrText xml:space="preserve"> PAGEREF _Toc511654278 \h </w:instrText>
+        </w:r>
+        <w:r>
+          <w:rPr>
+            <w:noProof/>
+            <w:webHidden/>
+          </w:rPr>
+        </w:r>
+        <w:r>
+          <w:rPr>
+            <w:noProof/>
+            <w:webHidden/>
+          </w:rPr>
+          <w:fldChar w:fldCharType="separate"/>
+        </w:r>
+        <w:r>
+          <w:rPr>
+            <w:noProof/>
+            <w:webHidden/>
+          </w:rPr>
+          <w:t>3</w:t>
+        </w:r>
+        <w:r>
+          <w:rPr>
+            <w:noProof/>
+            <w:webHidden/>
+          </w:rPr>
+          <w:fldChar w:fldCharType="end"/>
+        </w:r>
+      </w:hyperlink>
     </w:p>
     <w:p>
       <w:pPr>
@@ -197,12 +350,63 @@
           <w:lang w:val="en-AU" w:eastAsia="en-AU" w:bidi="ar-SA"/>
         </w:rPr>
       </w:pPr>
-      <w:r>
-        <w:rPr>
-          <w:noProof/>
-        </w:rPr>
-        <w:t>r3.5.1</w:t>
-      </w:r>
+      <w:hyperlink w:anchor="_Toc511654279" w:history="1">
+        <w:r>
+          <w:rPr>
+            <w:rStyle w:val="Hyperlink"/>
+            <w:noProof/>
+          </w:rPr>
+          <w:t>r3.5.1</w:t>
+        </w:r>
+        <w:r>
+          <w:rPr>
+            <w:noProof/>
+            <w:webHidden/>
+          </w:rPr>
+          <w:tab/>
+        </w:r>
+        <w:r>
+          <w:rPr>
+            <w:noProof/>
+            <w:webHidden/>
+          </w:rPr>
+          <w:fldChar w:fldCharType="begin"/>
+        </w:r>
+        <w:r>
+          <w:rPr>
+            <w:noProof/>
+            <w:webHidden/>
+          </w:rPr>
+          <w:instrText xml:space="preserve"> PAGEREF _Toc511654279 \h </w:instrText>
+        </w:r>
+        <w:r>
+          <w:rPr>
+            <w:noProof/>
+            <w:webHidden/>
+          </w:rPr>
+        </w:r>
+        <w:r>
+          <w:rPr>
+            <w:noProof/>
+            <w:webHidden/>
+          </w:rPr>
+          <w:fldChar w:fldCharType="separate"/>
+        </w:r>
+        <w:r>
+          <w:rPr>
+            <w:noProof/>
+            <w:webHidden/>
+          </w:rPr>
+          <w:t>3</w:t>
+        </w:r>
+        <w:r>
+          <w:rPr>
+            <w:noProof/>
+            <w:webHidden/>
+          </w:rPr>
+          <w:fldChar w:fldCharType="end"/>
+        </w:r>
+      </w:hyperlink>
     </w:p>
     <w:p>
       <w:pPr>
@@ -218,12 +422,63 @@
           <w:lang w:val="en-AU" w:eastAsia="en-AU" w:bidi="ar-SA"/>
         </w:rPr>
       </w:pPr>
-      <w:r>
-        <w:rPr>
-          <w:noProof/>
-        </w:rPr>
-        <w:t>r3.4.3</w:t>
-      </w:r>
+      <w:hyperlink w:anchor="_Toc511654280" w:history="1">
+        <w:r>
+          <w:rPr>
+            <w:rStyle w:val="Hyperlink"/>
+            <w:noProof/>
+          </w:rPr>
+          <w:t>r3.4.3</w:t>
+        </w:r>
+        <w:r>
+          <w:rPr>
+            <w:noProof/>
+            <w:webHidden/>
+          </w:rPr>
+          <w:tab/>
+        </w:r>
+        <w:r>
+          <w:rPr>
+            <w:noProof/>
+            <w:webHidden/>
+          </w:rPr>
+          <w:fldChar w:fldCharType="begin"/>
+        </w:r>
+        <w:r>
+          <w:rPr>
+            <w:noProof/>
+            <w:webHidden/>
+          </w:rPr>
+          <w:instrText xml:space="preserve"> PAGEREF _Toc511654280 \h </w:instrText>
+        </w:r>
+        <w:r>
+          <w:rPr>
+            <w:noProof/>
+            <w:webHidden/>
+          </w:rPr>
+        </w:r>
+        <w:r>
+          <w:rPr>
+            <w:noProof/>
+            <w:webHidden/>
+          </w:rPr>
+          <w:fldChar w:fldCharType="separate"/>
+        </w:r>
+        <w:r>
+          <w:rPr>
+            <w:noProof/>
+            <w:webHidden/>
+          </w:rPr>
+          <w:t>5</w:t>
+        </w:r>
+        <w:r>
+          <w:rPr>
+            <w:noProof/>
+            <w:webHidden/>
+          </w:rPr>
+          <w:fldChar w:fldCharType="end"/>
+        </w:r>
+      </w:hyperlink>
     </w:p>
     <w:p>
       <w:pPr>
@@ -239,12 +494,63 @@
           <w:lang w:val="en-AU" w:eastAsia="en-AU" w:bidi="ar-SA"/>
         </w:rPr>
       </w:pPr>
-      <w:r>
-        <w:rPr>
-          <w:noProof/>
-        </w:rPr>
-        <w:t>r3.4.2</w:t>
-      </w:r>
+      <w:hyperlink w:anchor="_Toc511654281" w:history="1">
+        <w:r>
+          <w:rPr>
+            <w:rStyle w:val="Hyperlink"/>
+            <w:noProof/>
+          </w:rPr>
+          <w:t>r3.4.2</w:t>
+        </w:r>
+        <w:r>
+          <w:rPr>
+            <w:noProof/>
+            <w:webHidden/>
+          </w:rPr>
+          <w:tab/>
+        </w:r>
+        <w:r>
+          <w:rPr>
+            <w:noProof/>
+            <w:webHidden/>
+          </w:rPr>
+          <w:fldChar w:fldCharType="begin"/>
+        </w:r>
+        <w:r>
+          <w:rPr>
+            <w:noProof/>
+            <w:webHidden/>
+          </w:rPr>
+          <w:instrText xml:space="preserve"> PAGEREF _Toc511654281 \h </w:instrText>
+        </w:r>
+        <w:r>
+          <w:rPr>
+            <w:noProof/>
+            <w:webHidden/>
+          </w:rPr>
+        </w:r>
+        <w:r>
+          <w:rPr>
+            <w:noProof/>
+            <w:webHidden/>
+          </w:rPr>
+          <w:fldChar w:fldCharType="separate"/>
+        </w:r>
+        <w:r>
+          <w:rPr>
+            <w:noProof/>
+            <w:webHidden/>
+          </w:rPr>
+          <w:t>6</w:t>
+        </w:r>
+        <w:r>
+          <w:rPr>
+            <w:noProof/>
+            <w:webHidden/>
+          </w:rPr>
+          <w:fldChar w:fldCharType="end"/>
+        </w:r>
+      </w:hyperlink>
     </w:p>
     <w:p>
       <w:pPr>
@@ -260,18 +566,73 @@
           <w:lang w:val="en-AU" w:eastAsia="en-AU" w:bidi="ar-SA"/>
         </w:rPr>
       </w:pPr>
+      <w:hyperlink w:anchor="_Toc511654282" w:history="1">
+        <w:r>
+          <w:rPr>
+            <w:rStyle w:val="Hyperlink"/>
+            <w:noProof/>
+          </w:rPr>
+          <w:t>Earlier Releases</w:t>
+        </w:r>
+        <w:r>
+          <w:rPr>
+            <w:noProof/>
+            <w:webHidden/>
+          </w:rPr>
+          <w:tab/>
+        </w:r>
+        <w:r>
+          <w:rPr>
+            <w:noProof/>
+            <w:webHidden/>
+          </w:rPr>
+          <w:fldChar w:fldCharType="begin"/>
+        </w:r>
+        <w:r>
+          <w:rPr>
+            <w:noProof/>
+            <w:webHidden/>
+          </w:rPr>
+          <w:instrText xml:space="preserve"> PAGEREF _Toc511654282 \h </w:instrText>
+        </w:r>
+        <w:r>
+          <w:rPr>
+            <w:noProof/>
+            <w:webHidden/>
+          </w:rPr>
+        </w:r>
+        <w:r>
+          <w:rPr>
+            <w:noProof/>
+            <w:webHidden/>
+          </w:rPr>
+          <w:fldChar w:fldCharType="separate"/>
+        </w:r>
+        <w:r>
+          <w:rPr>
+            <w:noProof/>
+            <w:webHidden/>
+          </w:rPr>
+          <w:t>6</w:t>
+        </w:r>
+        <w:r>
+          <w:rPr>
+            <w:noProof/>
+            <w:webHidden/>
+          </w:rPr>
+          <w:fldChar w:fldCharType="end"/>
+        </w:r>
+      </w:hyperlink>
+    </w:p>
+    <w:p>
+      <w:pPr>
+        <w:pStyle w:val="Contents1"/>
+      </w:pPr>
       <w:r>
         <w:rPr>
-          <w:noProof/>
+          <w:rFonts w:cs="Mangal"/>
+          <w:szCs w:val="21"/>
         </w:rPr>
-        <w:t>Earlier Releases</w:t>
-      </w:r>
-    </w:p>
-    <w:p>
-      <w:pPr>
-        <w:pStyle w:val="Contents1"/>
-      </w:pPr>
-      <w:r>
         <w:fldChar w:fldCharType="end"/>
       </w:r>
     </w:p>
@@ -315,10 +676,7 @@
         <w:t> log</w:t>
       </w:r>
       <w:r>
-        <w:t xml:space="preserve">  command to obtain details of any changes, The se</w:t>
-      </w:r>
-      <w:r>
-        <w:t>ction headings in this document correspond to the tags used within the repositories. While not guaranteed, we will endeavor to keep the latest master set of files compile-able and functionally correct.</w:t>
+        <w:t xml:space="preserve">  command to obtain details of any changes, The section headings in this document correspond to the tags used within the repositories. While not guaranteed, we will endeavor to keep the latest master set of files compile-able and functionally correct.</w:t>
       </w:r>
     </w:p>
     <w:p>
@@ -327,18 +685,25 @@
       </w:pPr>
       <w:bookmarkStart w:id="0" w:name="_Toc511231432"/>
       <w:bookmarkStart w:id="1" w:name="_Toc511234378"/>
+      <w:bookmarkStart w:id="2" w:name="_Toc511654246"/>
+      <w:bookmarkStart w:id="3" w:name="_Toc511654276"/>
       <w:r>
         <w:t>r3.6.1</w:t>
       </w:r>
       <w:bookmarkEnd w:id="0"/>
       <w:bookmarkEnd w:id="1"/>
-    </w:p>
-    <w:p>
-      <w:pPr>
-        <w:pStyle w:val="TextBody"/>
-      </w:pPr>
-      <w:r>
-        <w:t>Release date: 30</w:t>
+      <w:bookmarkEnd w:id="2"/>
+      <w:bookmarkEnd w:id="3"/>
+    </w:p>
+    <w:p>
+      <w:pPr>
+        <w:pStyle w:val="TextBody"/>
+      </w:pPr>
+      <w:r>
+        <w:t>Release date: 2</w:t>
+      </w:r>
+      <w:r>
+        <w:t>0</w:t>
       </w:r>
       <w:r>
         <w:rPr>
@@ -352,7 +717,7 @@
       <w:r>
         <w:t xml:space="preserve">nge for this release is the inclusion of Archiver Appliance support. Please see </w:t>
       </w:r>
-      <w:hyperlink r:id="rId6" w:history="1">
+      <w:hyperlink r:id="rId7" w:history="1">
         <w:r>
           <w:rPr>
             <w:rStyle w:val="Hyperlink"/>
@@ -368,26 +733,24 @@
       <w:pPr>
         <w:pStyle w:val="Heading1"/>
       </w:pPr>
-      <w:bookmarkStart w:id="2" w:name="_Toc511231433"/>
-      <w:bookmarkStart w:id="3" w:name="_Toc511234379"/>
+      <w:bookmarkStart w:id="4" w:name="_Toc511231433"/>
+      <w:bookmarkStart w:id="5" w:name="_Toc511234379"/>
+      <w:bookmarkStart w:id="6" w:name="_Toc511654247"/>
+      <w:bookmarkStart w:id="7" w:name="_Toc511654277"/>
       <w:r>
         <w:t>r3.5.3</w:t>
       </w:r>
-      <w:bookmarkEnd w:id="2"/>
-      <w:bookmarkEnd w:id="3"/>
-    </w:p>
-    <w:p>
-      <w:pPr>
-        <w:pStyle w:val="TextBody"/>
-      </w:pPr>
-      <w:r>
-        <w:t xml:space="preserve">Release date: </w:t>
-      </w:r>
-      <w:r>
-        <w:t xml:space="preserve">Due </w:t>
-      </w:r>
-      <w:r>
-        <w:t>14</w:t>
+      <w:bookmarkEnd w:id="4"/>
+      <w:bookmarkEnd w:id="5"/>
+      <w:bookmarkEnd w:id="6"/>
+      <w:bookmarkEnd w:id="7"/>
+    </w:p>
+    <w:p>
+      <w:pPr>
+        <w:pStyle w:val="TextBody"/>
+      </w:pPr>
+      <w:r>
+        <w:t>Release date: 16</w:t>
       </w:r>
       <w:r>
         <w:rPr>
@@ -845,13 +1208,17 @@
       <w:pPr>
         <w:pStyle w:val="Heading1"/>
       </w:pPr>
-      <w:bookmarkStart w:id="4" w:name="_Toc511231434"/>
-      <w:bookmarkStart w:id="5" w:name="_Toc511234380"/>
+      <w:bookmarkStart w:id="8" w:name="_Toc511231434"/>
+      <w:bookmarkStart w:id="9" w:name="_Toc511234380"/>
+      <w:bookmarkStart w:id="10" w:name="_Toc511654248"/>
+      <w:bookmarkStart w:id="11" w:name="_Toc511654278"/>
       <w:r>
         <w:t>r3.5.2</w:t>
       </w:r>
-      <w:bookmarkEnd w:id="4"/>
-      <w:bookmarkEnd w:id="5"/>
+      <w:bookmarkEnd w:id="8"/>
+      <w:bookmarkEnd w:id="9"/>
+      <w:bookmarkEnd w:id="10"/>
+      <w:bookmarkEnd w:id="11"/>
     </w:p>
     <w:p>
       <w:pPr>
@@ -867,10 +1234,7 @@
         <w:t>th</w:t>
       </w:r>
       <w:r>
-        <w:t xml:space="preserve"> November 2017.  The main cha</w:t>
-      </w:r>
-      <w:r>
-        <w:t>nges for this release are:</w:t>
+        <w:t xml:space="preserve"> November 2017.  The main changes for this release are:</w:t>
       </w:r>
     </w:p>
     <w:p>
@@ -904,10 +1268,7 @@
       </w:r>
       <w:proofErr w:type="spellEnd"/>
       <w:r>
-        <w:t xml:space="preserve"> combinations in a similar fashion to many browsers </w:t>
-      </w:r>
-      <w:r>
-        <w:t xml:space="preserve">and other programs. The </w:t>
+        <w:t xml:space="preserve"> combinations in a similar fashion to many browsers and other programs. The </w:t>
       </w:r>
       <w:proofErr w:type="spellStart"/>
       <w:r>
@@ -997,21 +1358,15 @@
         <w:pStyle w:val="TextBody"/>
       </w:pPr>
       <w:r>
-        <w:t>The framework project file now automatically defin</w:t>
-      </w:r>
-      <w:r>
-        <w:t>es the _MINGW macro if the EPICS host architecture is "win32-x86-mingw" or "windows-x64-mingw".</w:t>
-      </w:r>
-    </w:p>
-    <w:p>
-      <w:pPr>
-        <w:pStyle w:val="TextBody"/>
-      </w:pPr>
-      <w:r>
-        <w:t>The QEPvProperties' context menu now provides a process record option (this writes 1 to the record's PROC field) and now provides consistent context menu even w</w:t>
-      </w:r>
-      <w:r>
-        <w:t>hen clicking on the value field within this widget.</w:t>
+        <w:t>The framework project file now automatically defines the _MINGW macro if the EPICS host architecture is "win32-x86-mingw" or "windows-x64-mingw".</w:t>
+      </w:r>
+    </w:p>
+    <w:p>
+      <w:pPr>
+        <w:pStyle w:val="TextBody"/>
+      </w:pPr>
+      <w:r>
+        <w:t>The QEPvProperties' context menu now provides a process record option (this writes 1 to the record's PROC field) and now provides consistent context menu even when clicking on the value field within this widget.</w:t>
       </w:r>
     </w:p>
     <w:p>
@@ -1061,21 +1416,15 @@
       </w:r>
       <w:proofErr w:type="spellEnd"/>
       <w:r>
-        <w:t xml:space="preserve"> sign</w:t>
-      </w:r>
-      <w:r>
-        <w:t>al in addition to various other signals.</w:t>
-      </w:r>
-    </w:p>
-    <w:p>
-      <w:pPr>
-        <w:pStyle w:val="TextBody"/>
-      </w:pPr>
-      <w:r>
-        <w:t>The units (typically specified in the EGU field) for a DBF_CHAR type has now available to the QELabel and other widget type. String formatting has modified to ignore the units when a DBF_CHAR array PV is interpreted</w:t>
-      </w:r>
-      <w:r>
-        <w:t xml:space="preserve"> as a long string.</w:t>
+        <w:t xml:space="preserve"> signal in addition to various other signals.</w:t>
+      </w:r>
+    </w:p>
+    <w:p>
+      <w:pPr>
+        <w:pStyle w:val="TextBody"/>
+      </w:pPr>
+      <w:r>
+        <w:t>The units (typically specified in the EGU field) for a DBF_CHAR type has now available to the QELabel and other widget type. String formatting has modified to ignore the units when a DBF_CHAR array PV is interpreted as a long string.</w:t>
       </w:r>
     </w:p>
     <w:p>
@@ -1103,13 +1452,17 @@
       <w:pPr>
         <w:pStyle w:val="Heading1"/>
       </w:pPr>
-      <w:bookmarkStart w:id="6" w:name="_Toc511231435"/>
-      <w:bookmarkStart w:id="7" w:name="_Toc511234381"/>
+      <w:bookmarkStart w:id="12" w:name="_Toc511231435"/>
+      <w:bookmarkStart w:id="13" w:name="_Toc511234381"/>
+      <w:bookmarkStart w:id="14" w:name="_Toc511654249"/>
+      <w:bookmarkStart w:id="15" w:name="_Toc511654279"/>
       <w:r>
         <w:t>r3.5.1</w:t>
       </w:r>
-      <w:bookmarkEnd w:id="6"/>
-      <w:bookmarkEnd w:id="7"/>
+      <w:bookmarkEnd w:id="12"/>
+      <w:bookmarkEnd w:id="13"/>
+      <w:bookmarkEnd w:id="14"/>
+      <w:bookmarkEnd w:id="15"/>
     </w:p>
     <w:p>
       <w:pPr>
@@ -1175,10 +1528,7 @@
       </w:r>
       <w:proofErr w:type="gramEnd"/>
       <w:r>
-        <w:t xml:space="preserve"> and </w:t>
-      </w:r>
-      <w:r>
-        <w:t>any other bespoke display managers programs will need to link against this library.</w:t>
+        <w:t xml:space="preserve"> and any other bespoke display managers programs will need to link against this library.</w:t>
       </w:r>
     </w:p>
     <w:p>
@@ -1212,10 +1562,7 @@
       </w:r>
       <w:proofErr w:type="spellStart"/>
       <w:r>
-        <w:t>QEFramewo</w:t>
-      </w:r>
-      <w:r>
-        <w:t>rk</w:t>
+        <w:t>QEFramework</w:t>
       </w:r>
       <w:proofErr w:type="spellEnd"/>
       <w:r>
@@ -1274,10 +1621,7 @@
       <w:proofErr w:type="spellEnd"/>
       <w:proofErr w:type="gramEnd"/>
       <w:r>
-        <w:t xml:space="preserve"> application. Using linux-x86_64 as an example EPICS host architecture</w:t>
-      </w:r>
-      <w:r>
-        <w:t xml:space="preserve"> the libraries are built and installed into: </w:t>
+        <w:t xml:space="preserve"> application. Using linux-x86_64 as an example EPICS host architecture the libraries are built and installed into: </w:t>
       </w:r>
     </w:p>
     <w:p>
@@ -1344,10 +1688,7 @@
       </w:r>
       <w:proofErr w:type="gramEnd"/>
       <w:r>
-        <w:t>_PLUGIN_PATH  needed not change as the plugin library is installed into a directory called des</w:t>
-      </w:r>
-      <w:r>
-        <w:t>igner (as was previously "faked" by use of</w:t>
+        <w:t>_PLUGIN_PATH  needed not change as the plugin library is installed into a directory called designer (as was previously "faked" by use of</w:t>
       </w:r>
     </w:p>
     <w:p>
@@ -1408,10 +1749,7 @@
       </w:r>
       <w:proofErr w:type="spellEnd"/>
       <w:r>
-        <w:t>, the following has been added to the q</w:t>
-      </w:r>
-      <w:r>
-        <w:t>eframework configure/RELEASE file:</w:t>
+        <w:t>, the following has been added to the qeframework configure/RELEASE file:</w:t>
       </w:r>
     </w:p>
     <w:p>
@@ -1453,10 +1791,7 @@
         <w:pStyle w:val="TextBody"/>
       </w:pPr>
       <w:r>
-        <w:t>There have also been a number of o</w:t>
-      </w:r>
-      <w:r>
-        <w:t xml:space="preserve">ther changes to qegui and </w:t>
+        <w:t xml:space="preserve">There have also been a number of other changes to qegui and </w:t>
       </w:r>
       <w:proofErr w:type="spellStart"/>
       <w:r>
@@ -1523,10 +1858,7 @@
         </w:numPr>
       </w:pPr>
       <w:r>
-        <w:t xml:space="preserve">For windows - if the main window is off </w:t>
-      </w:r>
-      <w:r>
-        <w:t xml:space="preserve">screen, then re-position windows to position (0,0) </w:t>
+        <w:t xml:space="preserve">For windows - if the main window is off screen, then re-position windows to position (0,0) </w:t>
       </w:r>
     </w:p>
     <w:p>
@@ -1584,10 +1916,7 @@
       </w:r>
       <w:proofErr w:type="spellEnd"/>
       <w:r>
-        <w:t xml:space="preserve"> to scope local enumeration d</w:t>
-      </w:r>
-      <w:r>
-        <w:t>efinitions so that they don't clash if two or more headers using in same compilation unit.</w:t>
+        <w:t xml:space="preserve"> to scope local enumeration definitions so that they don't clash if two or more headers using in same compilation unit.</w:t>
       </w:r>
     </w:p>
     <w:p>
@@ -1624,10 +1953,7 @@
       </w:r>
       <w:proofErr w:type="spellEnd"/>
       <w:r>
-        <w:t xml:space="preserve"> to the include path and for windows defined EPICS_CALL_DLL when compi</w:t>
-      </w:r>
-      <w:r>
-        <w:t>ling the QE framework.</w:t>
+        <w:t xml:space="preserve"> to the include path and for windows defined EPICS_CALL_DLL when compiling the QE framework.</w:t>
       </w:r>
     </w:p>
     <w:p>
@@ -1655,10 +1981,7 @@
         </w:numPr>
       </w:pPr>
       <w:r>
-        <w:t>QEPvProperties - ensured correct field referenced when fields are sorted. Also added RMOD, ADEL, MDEL, ALST, MLST and SYNC field</w:t>
-      </w:r>
-      <w:r>
-        <w:t>s to the build in motor record field list.</w:t>
+        <w:t>QEPvProperties - ensured correct field referenced when fields are sorted. Also added RMOD, ADEL, MDEL, ALST, MLST and SYNC fields to the build in motor record field list.</w:t>
       </w:r>
     </w:p>
     <w:p>
@@ -1710,10 +2033,7 @@
         </w:numPr>
       </w:pPr>
       <w:r>
-        <w:t>Introduced independen</w:t>
-      </w:r>
-      <w:r>
-        <w:t>t font scaling functionality.</w:t>
+        <w:t>Introduced independent font scaling functionality.</w:t>
       </w:r>
     </w:p>
     <w:p>
@@ -1765,10 +2085,7 @@
       </w:r>
       <w:proofErr w:type="spellEnd"/>
       <w:r>
-        <w:t xml:space="preserve">. This is to support running on </w:t>
-      </w:r>
-      <w:r>
-        <w:t>MAC OS.</w:t>
+        <w:t>. This is to support running on MAC OS.</w:t>
       </w:r>
     </w:p>
     <w:p>
@@ -1800,13 +2117,17 @@
       <w:pPr>
         <w:pStyle w:val="Heading1"/>
       </w:pPr>
-      <w:bookmarkStart w:id="8" w:name="_Toc511231436"/>
-      <w:bookmarkStart w:id="9" w:name="_Toc511234382"/>
+      <w:bookmarkStart w:id="16" w:name="_Toc511231436"/>
+      <w:bookmarkStart w:id="17" w:name="_Toc511234382"/>
+      <w:bookmarkStart w:id="18" w:name="_Toc511654250"/>
+      <w:bookmarkStart w:id="19" w:name="_Toc511654280"/>
       <w:r>
         <w:t>r3.4.3</w:t>
       </w:r>
-      <w:bookmarkEnd w:id="8"/>
-      <w:bookmarkEnd w:id="9"/>
+      <w:bookmarkEnd w:id="16"/>
+      <w:bookmarkEnd w:id="17"/>
+      <w:bookmarkEnd w:id="18"/>
+      <w:bookmarkEnd w:id="19"/>
     </w:p>
     <w:p>
       <w:pPr>
@@ -1822,10 +2143,7 @@
         <w:t>th</w:t>
       </w:r>
       <w:r>
-        <w:t xml:space="preserve"> June 2017</w:t>
-      </w:r>
-      <w:r>
-        <w:t xml:space="preserve">. This release basically consolidates the transition from </w:t>
+        <w:t xml:space="preserve"> June 2017. This release basically consolidates the transition from </w:t>
       </w:r>
       <w:proofErr w:type="spellStart"/>
       <w:r>
@@ -1833,15 +2151,7 @@
       </w:r>
       <w:proofErr w:type="spellEnd"/>
       <w:r>
-        <w:t xml:space="preserve"> to </w:t>
-      </w:r>
-      <w:proofErr w:type="spellStart"/>
-      <w:r>
-        <w:t>GitHub</w:t>
-      </w:r>
-      <w:proofErr w:type="spellEnd"/>
-      <w:r>
-        <w:t xml:space="preserve">, and also </w:t>
+        <w:t xml:space="preserve"> to GitHub, and also </w:t>
       </w:r>
       <w:proofErr w:type="gramStart"/>
       <w:r>
@@ -1861,10 +2171,7 @@
         </w:numPr>
       </w:pPr>
       <w:r>
-        <w:t>qegui - modified the abou</w:t>
-      </w:r>
-      <w:r>
-        <w:t>t dialog to include both the EPICS and QWT versions</w:t>
+        <w:t>qegui - modified the about dialog to include both the EPICS and QWT versions</w:t>
       </w:r>
     </w:p>
     <w:p>
@@ -1953,10 +2260,7 @@
       </w:r>
       <w:proofErr w:type="spellEnd"/>
       <w:r>
-        <w:t xml:space="preserve"> before attempting to write DBF_STRING mod</w:t>
-      </w:r>
-      <w:r>
-        <w:t>e to a channel.</w:t>
+        <w:t xml:space="preserve"> before attempting to write DBF_STRING mode to a channel.</w:t>
       </w:r>
     </w:p>
     <w:p>
@@ -2020,14 +2324,18 @@
       <w:pPr>
         <w:pStyle w:val="Heading1"/>
       </w:pPr>
-      <w:bookmarkStart w:id="10" w:name="_Toc511231437"/>
-      <w:bookmarkStart w:id="11" w:name="_Toc511234383"/>
+      <w:bookmarkStart w:id="20" w:name="_Toc511231437"/>
+      <w:bookmarkStart w:id="21" w:name="_Toc511234383"/>
+      <w:bookmarkStart w:id="22" w:name="_Toc511654251"/>
+      <w:bookmarkStart w:id="23" w:name="_Toc511654281"/>
       <w:r>
         <w:lastRenderedPageBreak/>
         <w:t>r3.4.2</w:t>
       </w:r>
-      <w:bookmarkEnd w:id="10"/>
-      <w:bookmarkEnd w:id="11"/>
+      <w:bookmarkEnd w:id="20"/>
+      <w:bookmarkEnd w:id="21"/>
+      <w:bookmarkEnd w:id="22"/>
+      <w:bookmarkEnd w:id="23"/>
     </w:p>
     <w:p>
       <w:pPr>
@@ -2051,15 +2359,7 @@
         <w:pStyle w:val="TextBody"/>
       </w:pPr>
       <w:r>
-        <w:t xml:space="preserve">This is initial release at </w:t>
-      </w:r>
-      <w:proofErr w:type="spellStart"/>
-      <w:r>
-        <w:t>GitHub</w:t>
-      </w:r>
-      <w:proofErr w:type="spellEnd"/>
-      <w:r>
-        <w:t xml:space="preserve">. This is functionally equivalent to the last </w:t>
+        <w:t xml:space="preserve">This is initial release at GitHub. This is functionally equivalent to the last </w:t>
       </w:r>
       <w:proofErr w:type="spellStart"/>
       <w:r>
@@ -2079,13 +2379,17 @@
       <w:pPr>
         <w:pStyle w:val="Heading1"/>
       </w:pPr>
-      <w:bookmarkStart w:id="12" w:name="_Toc511231438"/>
-      <w:bookmarkStart w:id="13" w:name="_Toc511234384"/>
+      <w:bookmarkStart w:id="24" w:name="_Toc511231438"/>
+      <w:bookmarkStart w:id="25" w:name="_Toc511234384"/>
+      <w:bookmarkStart w:id="26" w:name="_Toc511654252"/>
+      <w:bookmarkStart w:id="27" w:name="_Toc511654282"/>
       <w:r>
         <w:t>Earlier Releases</w:t>
       </w:r>
-      <w:bookmarkEnd w:id="12"/>
-      <w:bookmarkEnd w:id="13"/>
+      <w:bookmarkEnd w:id="24"/>
+      <w:bookmarkEnd w:id="25"/>
+      <w:bookmarkEnd w:id="26"/>
+      <w:bookmarkEnd w:id="27"/>
     </w:p>
     <w:p>
       <w:pPr>
@@ -2113,15 +2417,7 @@
       </w:r>
       <w:proofErr w:type="spellEnd"/>
       <w:r>
-        <w:t xml:space="preserve"> history has not been transferred to </w:t>
-      </w:r>
-      <w:proofErr w:type="spellStart"/>
-      <w:r>
-        <w:t>GitHub</w:t>
-      </w:r>
-      <w:proofErr w:type="spellEnd"/>
-      <w:r>
-        <w:t xml:space="preserve">. </w:t>
+        <w:t xml:space="preserve"> history has not been transferred to GitHub. </w:t>
       </w:r>
     </w:p>
     <w:p>
@@ -3853,4 +4149,16 @@
   <a:objectDefaults/>
   <a:extraClrSchemeLst/>
 </a:theme>
+</file>
+
+<file path=customXml/item1.xml><?xml version="1.0" encoding="utf-8"?>
+<b:Sources xmlns:b="http://schemas.openxmlformats.org/officeDocument/2006/bibliography" xmlns="http://schemas.openxmlformats.org/officeDocument/2006/bibliography" SelectedStyle="\APA.XSL" StyleName="APA Fifth Edition"/>
+</file>
+
+<file path=customXml/itemProps1.xml><?xml version="1.0" encoding="utf-8"?>
+<ds:datastoreItem xmlns:ds="http://schemas.openxmlformats.org/officeDocument/2006/customXml" ds:itemID="{D9CF81F5-C44E-495E-B45B-4C615429BE28}">
+  <ds:schemaRefs>
+    <ds:schemaRef ds:uri="http://schemas.openxmlformats.org/officeDocument/2006/bibliography"/>
+  </ds:schemaRefs>
+</ds:datastoreItem>
 </file>
</xml_diff>